<commit_message>
Added changes for Lab 5
</commit_message>
<xml_diff>
--- a/Docs/Assembly_Report.docx
+++ b/Docs/Assembly_Report.docx
@@ -117,7 +117,7 @@
           <w:sz w:val="52"/>
           <w:szCs w:val="52"/>
         </w:rPr>
-        <w:t>4</w:t>
+        <w:t>5</w:t>
       </w:r>
       <w:r>
         <w:rPr>
@@ -138,7 +138,6 @@
           <w:szCs w:val="52"/>
         </w:rPr>
         <w:br/>
-        <w:t>ESOS and the</w:t>
       </w:r>
       <w:r>
         <w:rPr>
@@ -148,9 +147,15 @@
           <w:sz w:val="52"/>
           <w:szCs w:val="52"/>
         </w:rPr>
-        <w:t xml:space="preserve"> </w:t>
-      </w:r>
-      <w:r>
+        <w:t>LCD Character Module</w:t>
+      </w:r>
+      <w:bookmarkStart w:id="0" w:name="_GoBack"/>
+      <w:bookmarkEnd w:id="0"/>
+    </w:p>
+    <w:p>
+      <w:pPr>
+        <w:pStyle w:val="NormalWeb"/>
+        <w:jc w:val="center"/>
         <w:rPr>
           <w:rFonts w:ascii="Times" w:hAnsi="Times"/>
           <w:b/>
@@ -158,8 +163,7 @@
           <w:sz w:val="52"/>
           <w:szCs w:val="52"/>
         </w:rPr>
-        <w:t>Target Board</w:t>
-      </w:r>
+      </w:pPr>
     </w:p>
     <w:p>
       <w:pPr>
@@ -180,31 +184,18 @@
         <w:jc w:val="center"/>
         <w:rPr>
           <w:rFonts w:ascii="Times" w:hAnsi="Times"/>
+          <w:sz w:val="52"/>
+          <w:szCs w:val="52"/>
+        </w:rPr>
+      </w:pPr>
+      <w:r>
+        <w:rPr>
+          <w:rFonts w:ascii="Times" w:hAnsi="Times"/>
           <w:b/>
           <w:bCs/>
           <w:sz w:val="52"/>
           <w:szCs w:val="52"/>
         </w:rPr>
-      </w:pPr>
-    </w:p>
-    <w:p>
-      <w:pPr>
-        <w:pStyle w:val="NormalWeb"/>
-        <w:jc w:val="center"/>
-        <w:rPr>
-          <w:rFonts w:ascii="Times" w:hAnsi="Times"/>
-          <w:sz w:val="52"/>
-          <w:szCs w:val="52"/>
-        </w:rPr>
-      </w:pPr>
-      <w:r>
-        <w:rPr>
-          <w:rFonts w:ascii="Times" w:hAnsi="Times"/>
-          <w:b/>
-          <w:bCs/>
-          <w:sz w:val="52"/>
-          <w:szCs w:val="52"/>
-        </w:rPr>
         <w:t>Team Members:</w:t>
       </w:r>
     </w:p>
@@ -2098,9 +2089,27 @@
         <w:pStyle w:val="ListParagraph"/>
         <w:numPr>
           <w:ilvl w:val="0"/>
+          <w:numId w:val="31"/>
+        </w:numPr>
+        <w:rPr>
+          <w:rFonts w:ascii="Times New Roman" w:hAnsi="Times New Roman" w:cs="Times New Roman"/>
+        </w:rPr>
+      </w:pPr>
+      <w:r>
+        <w:rPr>
+          <w:rFonts w:ascii="Times New Roman" w:hAnsi="Times New Roman" w:cs="Times New Roman"/>
+        </w:rPr>
+        <w:t>IC2</w:t>
+      </w:r>
+    </w:p>
+    <w:p>
+      <w:pPr>
+        <w:pStyle w:val="ListParagraph"/>
+        <w:numPr>
+          <w:ilvl w:val="1"/>
           <w:numId w:val="28"/>
         </w:numPr>
-        <w:ind w:left="810"/>
+        <w:ind w:left="1440"/>
         <w:rPr>
           <w:rFonts w:ascii="Times New Roman" w:hAnsi="Times New Roman" w:cs="Times New Roman"/>
         </w:rPr>
@@ -2109,7 +2118,13 @@
         <w:rPr>
           <w:rFonts w:ascii="Times New Roman" w:hAnsi="Times New Roman" w:cs="Times New Roman"/>
         </w:rPr>
-        <w:t>IC2</w:t>
+        <w:t xml:space="preserve">Check continuity for </w:t>
+      </w:r>
+      <w:r>
+        <w:rPr>
+          <w:rFonts w:ascii="Times New Roman" w:hAnsi="Times New Roman" w:cs="Times New Roman"/>
+        </w:rPr>
+        <w:t>VO pin to pin 13 on MCU through R5 and C15, GND pin to GND, and VS pin to VDD</w:t>
       </w:r>
     </w:p>
     <w:p>
@@ -2128,23 +2143,76 @@
         <w:rPr>
           <w:rFonts w:ascii="Times New Roman" w:hAnsi="Times New Roman" w:cs="Times New Roman"/>
         </w:rPr>
-        <w:t xml:space="preserve">Check continuity for </w:t>
-      </w:r>
-      <w:r>
+        <w:t xml:space="preserve">Solder IC onto board, followed by C20, R5, and C15. </w:t>
+      </w:r>
+    </w:p>
+    <w:p>
+      <w:pPr>
+        <w:pStyle w:val="ListParagraph"/>
+        <w:numPr>
+          <w:ilvl w:val="1"/>
+          <w:numId w:val="28"/>
+        </w:numPr>
+        <w:ind w:left="1440"/>
         <w:rPr>
           <w:rFonts w:ascii="Times New Roman" w:hAnsi="Times New Roman" w:cs="Times New Roman"/>
         </w:rPr>
-        <w:t>VO pin to pin 13 on MCU through R5 and C15, GND pin to GND, and VS pin to VDD</w:t>
+      </w:pPr>
+      <w:r>
+        <w:rPr>
+          <w:rFonts w:ascii="Times New Roman" w:hAnsi="Times New Roman" w:cs="Times New Roman"/>
+        </w:rPr>
+        <w:t>Redo continuity checks.</w:t>
+      </w:r>
+    </w:p>
+    <w:p>
+      <w:pPr>
+        <w:rPr>
+          <w:rFonts w:ascii="TimesNewRomanPSMT" w:hAnsi="TimesNewRomanPSMT"/>
+          <w:sz w:val="32"/>
+          <w:szCs w:val="32"/>
+        </w:rPr>
+      </w:pPr>
+      <w:r>
+        <w:rPr>
+          <w:rFonts w:ascii="TimesNewRomanPSMT" w:hAnsi="TimesNewRomanPSMT"/>
+          <w:sz w:val="32"/>
+          <w:szCs w:val="32"/>
+        </w:rPr>
+        <w:t xml:space="preserve">STEP </w:t>
+      </w:r>
+      <w:r>
+        <w:rPr>
+          <w:rFonts w:ascii="TimesNewRomanPSMT" w:hAnsi="TimesNewRomanPSMT"/>
+          <w:sz w:val="32"/>
+          <w:szCs w:val="32"/>
+        </w:rPr>
+        <w:t>8</w:t>
+      </w:r>
+      <w:r>
+        <w:rPr>
+          <w:rFonts w:ascii="TimesNewRomanPSMT" w:hAnsi="TimesNewRomanPSMT"/>
+          <w:sz w:val="32"/>
+          <w:szCs w:val="32"/>
+        </w:rPr>
+        <w:t xml:space="preserve">: </w:t>
+      </w:r>
+      <w:r>
+        <w:rPr>
+          <w:rFonts w:ascii="TimesNewRomanPSMT" w:hAnsi="TimesNewRomanPSMT"/>
+          <w:sz w:val="32"/>
+          <w:szCs w:val="32"/>
+        </w:rPr>
+        <w:t>LCD Display</w:t>
       </w:r>
     </w:p>
     <w:p>
       <w:pPr>
         <w:pStyle w:val="ListParagraph"/>
         <w:numPr>
-          <w:ilvl w:val="1"/>
-          <w:numId w:val="28"/>
-        </w:numPr>
-        <w:ind w:left="1440"/>
+          <w:ilvl w:val="0"/>
+          <w:numId w:val="29"/>
+        </w:numPr>
         <w:rPr>
           <w:rFonts w:ascii="Times New Roman" w:hAnsi="Times New Roman" w:cs="Times New Roman"/>
         </w:rPr>
@@ -2153,7 +2221,7 @@
         <w:rPr>
           <w:rFonts w:ascii="Times New Roman" w:hAnsi="Times New Roman" w:cs="Times New Roman"/>
         </w:rPr>
-        <w:t xml:space="preserve">Solder IC onto board, followed by C20, R5, and C15. </w:t>
+        <w:t>LCD</w:t>
       </w:r>
     </w:p>
     <w:p>
@@ -2161,21 +2229,163 @@
         <w:pStyle w:val="ListParagraph"/>
         <w:numPr>
           <w:ilvl w:val="1"/>
-          <w:numId w:val="28"/>
-        </w:numPr>
-        <w:ind w:left="1440"/>
+          <w:numId w:val="29"/>
+        </w:numPr>
         <w:rPr>
           <w:rFonts w:ascii="Times New Roman" w:hAnsi="Times New Roman" w:cs="Times New Roman"/>
         </w:rPr>
       </w:pPr>
       <w:r>
         <w:rPr>
+          <w:rFonts w:ascii="Times New Roman" w:eastAsia="Gungsuh" w:hAnsi="Times New Roman" w:cs="Times New Roman"/>
+        </w:rPr>
+        <w:t>Check continuity between LCD</w:t>
+      </w:r>
+      <w:r>
+        <w:rPr>
+          <w:rFonts w:ascii="Times New Roman" w:eastAsia="Gungsuh" w:hAnsi="Times New Roman" w:cs="Times New Roman"/>
+        </w:rPr>
+        <w:t>_</w:t>
+      </w:r>
+      <w:r>
+        <w:rPr>
+          <w:rFonts w:ascii="Times New Roman" w:eastAsia="Gungsuh" w:hAnsi="Times New Roman" w:cs="Times New Roman"/>
+        </w:rPr>
+        <w:t>D0</w:t>
+      </w:r>
+      <w:r>
+        <w:rPr>
+          <w:rFonts w:ascii="Times New Roman" w:eastAsia="Gungsuh" w:hAnsi="Times New Roman" w:cs="Times New Roman"/>
+        </w:rPr>
+        <w:t xml:space="preserve"> through LCD</w:t>
+      </w:r>
+      <w:r>
+        <w:rPr>
+          <w:rFonts w:ascii="Times New Roman" w:eastAsia="Gungsuh" w:hAnsi="Times New Roman" w:cs="Times New Roman"/>
+        </w:rPr>
+        <w:t>_</w:t>
+      </w:r>
+      <w:r>
+        <w:rPr>
+          <w:rFonts w:ascii="Times New Roman" w:eastAsia="Gungsuh" w:hAnsi="Times New Roman" w:cs="Times New Roman"/>
+        </w:rPr>
+        <w:t>D7</w:t>
+      </w:r>
+      <w:r>
+        <w:rPr>
+          <w:rFonts w:ascii="Times New Roman" w:eastAsia="Gungsuh" w:hAnsi="Times New Roman" w:cs="Times New Roman"/>
+        </w:rPr>
+        <w:t xml:space="preserve"> and MCU</w:t>
+      </w:r>
+    </w:p>
+    <w:p>
+      <w:pPr>
+        <w:pStyle w:val="ListParagraph"/>
+        <w:numPr>
+          <w:ilvl w:val="1"/>
+          <w:numId w:val="29"/>
+        </w:numPr>
+        <w:rPr>
           <w:rFonts w:ascii="Times New Roman" w:hAnsi="Times New Roman" w:cs="Times New Roman"/>
         </w:rPr>
-        <w:t>Redo continuity checks.</w:t>
-      </w:r>
-      <w:bookmarkStart w:id="0" w:name="_GoBack"/>
-      <w:bookmarkEnd w:id="0"/>
+      </w:pPr>
+      <w:r>
+        <w:rPr>
+          <w:rFonts w:ascii="Times New Roman" w:eastAsia="Gungsuh" w:hAnsi="Times New Roman" w:cs="Times New Roman"/>
+        </w:rPr>
+        <w:t>Check continuity between LCDE and MCU</w:t>
+      </w:r>
+    </w:p>
+    <w:p>
+      <w:pPr>
+        <w:pStyle w:val="ListParagraph"/>
+        <w:numPr>
+          <w:ilvl w:val="1"/>
+          <w:numId w:val="29"/>
+        </w:numPr>
+        <w:rPr>
+          <w:rFonts w:ascii="Times New Roman" w:hAnsi="Times New Roman" w:cs="Times New Roman"/>
+        </w:rPr>
+      </w:pPr>
+      <w:r>
+        <w:rPr>
+          <w:rFonts w:ascii="Times New Roman" w:eastAsia="Gungsuh" w:hAnsi="Times New Roman" w:cs="Times New Roman"/>
+        </w:rPr>
+        <w:t>Check continuity between LCDRW and MCU</w:t>
+      </w:r>
+    </w:p>
+    <w:p>
+      <w:pPr>
+        <w:pStyle w:val="ListParagraph"/>
+        <w:numPr>
+          <w:ilvl w:val="1"/>
+          <w:numId w:val="29"/>
+        </w:numPr>
+        <w:rPr>
+          <w:rFonts w:ascii="Times New Roman" w:hAnsi="Times New Roman" w:cs="Times New Roman"/>
+        </w:rPr>
+      </w:pPr>
+      <w:r>
+        <w:rPr>
+          <w:rFonts w:ascii="Times New Roman" w:eastAsia="Gungsuh" w:hAnsi="Times New Roman" w:cs="Times New Roman"/>
+        </w:rPr>
+        <w:lastRenderedPageBreak/>
+        <w:t>Check continuity between LCDRS and MCU</w:t>
+      </w:r>
+    </w:p>
+    <w:p>
+      <w:pPr>
+        <w:pStyle w:val="ListParagraph"/>
+        <w:numPr>
+          <w:ilvl w:val="1"/>
+          <w:numId w:val="29"/>
+        </w:numPr>
+        <w:rPr>
+          <w:rFonts w:ascii="Times New Roman" w:hAnsi="Times New Roman" w:cs="Times New Roman"/>
+        </w:rPr>
+      </w:pPr>
+      <w:r>
+        <w:rPr>
+          <w:rFonts w:ascii="Times New Roman" w:eastAsia="Gungsuh" w:hAnsi="Times New Roman" w:cs="Times New Roman"/>
+        </w:rPr>
+        <w:t>Check continuity between VSS and GND</w:t>
+      </w:r>
+    </w:p>
+    <w:p>
+      <w:pPr>
+        <w:pStyle w:val="ListParagraph"/>
+        <w:numPr>
+          <w:ilvl w:val="1"/>
+          <w:numId w:val="29"/>
+        </w:numPr>
+        <w:rPr>
+          <w:rFonts w:ascii="Times New Roman" w:hAnsi="Times New Roman" w:cs="Times New Roman"/>
+        </w:rPr>
+      </w:pPr>
+      <w:r>
+        <w:rPr>
+          <w:rFonts w:ascii="Times New Roman" w:eastAsia="Gungsuh" w:hAnsi="Times New Roman" w:cs="Times New Roman"/>
+        </w:rPr>
+        <w:t>Check continuity between VDD and 3.3V</w:t>
+      </w:r>
+    </w:p>
+    <w:p>
+      <w:pPr>
+        <w:pStyle w:val="ListParagraph"/>
+        <w:numPr>
+          <w:ilvl w:val="1"/>
+          <w:numId w:val="29"/>
+        </w:numPr>
+        <w:rPr>
+          <w:rFonts w:ascii="Times New Roman" w:hAnsi="Times New Roman" w:cs="Times New Roman"/>
+        </w:rPr>
+      </w:pPr>
+      <w:r>
+        <w:rPr>
+          <w:rFonts w:ascii="Times New Roman" w:eastAsia="Gungsuh" w:hAnsi="Times New Roman" w:cs="Times New Roman"/>
+        </w:rPr>
+        <w:t>Solder LCD Pins to Board</w:t>
+      </w:r>
     </w:p>
     <w:sectPr>
       <w:pgSz w:w="12240" w:h="15840"/>
@@ -3726,6 +3936,232 @@
     </w:lvl>
   </w:abstractNum>
   <w:abstractNum w:abstractNumId="12" w15:restartNumberingAfterBreak="0">
+    <w:nsid w:val="43183CE0"/>
+    <w:multiLevelType w:val="hybridMultilevel"/>
+    <w:tmpl w:val="248A4D3E"/>
+    <w:lvl w:ilvl="0" w:tplc="04090001">
+      <w:start w:val="1"/>
+      <w:numFmt w:val="bullet"/>
+      <w:lvlText w:val=""/>
+      <w:lvlJc w:val="left"/>
+      <w:pPr>
+        <w:ind w:left="720" w:hanging="360"/>
+      </w:pPr>
+      <w:rPr>
+        <w:rFonts w:ascii="Symbol" w:hAnsi="Symbol" w:hint="default"/>
+      </w:rPr>
+    </w:lvl>
+    <w:lvl w:ilvl="1" w:tplc="04090003">
+      <w:start w:val="1"/>
+      <w:numFmt w:val="bullet"/>
+      <w:lvlText w:val="o"/>
+      <w:lvlJc w:val="left"/>
+      <w:pPr>
+        <w:ind w:left="1440" w:hanging="360"/>
+      </w:pPr>
+      <w:rPr>
+        <w:rFonts w:ascii="Courier New" w:hAnsi="Courier New" w:cs="Courier New" w:hint="default"/>
+      </w:rPr>
+    </w:lvl>
+    <w:lvl w:ilvl="2" w:tplc="04090005" w:tentative="1">
+      <w:start w:val="1"/>
+      <w:numFmt w:val="bullet"/>
+      <w:lvlText w:val=""/>
+      <w:lvlJc w:val="left"/>
+      <w:pPr>
+        <w:ind w:left="2880" w:hanging="360"/>
+      </w:pPr>
+      <w:rPr>
+        <w:rFonts w:ascii="Wingdings" w:hAnsi="Wingdings" w:hint="default"/>
+      </w:rPr>
+    </w:lvl>
+    <w:lvl w:ilvl="3" w:tplc="04090001" w:tentative="1">
+      <w:start w:val="1"/>
+      <w:numFmt w:val="bullet"/>
+      <w:lvlText w:val=""/>
+      <w:lvlJc w:val="left"/>
+      <w:pPr>
+        <w:ind w:left="3600" w:hanging="360"/>
+      </w:pPr>
+      <w:rPr>
+        <w:rFonts w:ascii="Symbol" w:hAnsi="Symbol" w:hint="default"/>
+      </w:rPr>
+    </w:lvl>
+    <w:lvl w:ilvl="4" w:tplc="04090003" w:tentative="1">
+      <w:start w:val="1"/>
+      <w:numFmt w:val="bullet"/>
+      <w:lvlText w:val="o"/>
+      <w:lvlJc w:val="left"/>
+      <w:pPr>
+        <w:ind w:left="4320" w:hanging="360"/>
+      </w:pPr>
+      <w:rPr>
+        <w:rFonts w:ascii="Courier New" w:hAnsi="Courier New" w:cs="Courier New" w:hint="default"/>
+      </w:rPr>
+    </w:lvl>
+    <w:lvl w:ilvl="5" w:tplc="04090005" w:tentative="1">
+      <w:start w:val="1"/>
+      <w:numFmt w:val="bullet"/>
+      <w:lvlText w:val=""/>
+      <w:lvlJc w:val="left"/>
+      <w:pPr>
+        <w:ind w:left="5040" w:hanging="360"/>
+      </w:pPr>
+      <w:rPr>
+        <w:rFonts w:ascii="Wingdings" w:hAnsi="Wingdings" w:hint="default"/>
+      </w:rPr>
+    </w:lvl>
+    <w:lvl w:ilvl="6" w:tplc="04090001" w:tentative="1">
+      <w:start w:val="1"/>
+      <w:numFmt w:val="bullet"/>
+      <w:lvlText w:val=""/>
+      <w:lvlJc w:val="left"/>
+      <w:pPr>
+        <w:ind w:left="5760" w:hanging="360"/>
+      </w:pPr>
+      <w:rPr>
+        <w:rFonts w:ascii="Symbol" w:hAnsi="Symbol" w:hint="default"/>
+      </w:rPr>
+    </w:lvl>
+    <w:lvl w:ilvl="7" w:tplc="04090003" w:tentative="1">
+      <w:start w:val="1"/>
+      <w:numFmt w:val="bullet"/>
+      <w:lvlText w:val="o"/>
+      <w:lvlJc w:val="left"/>
+      <w:pPr>
+        <w:ind w:left="6480" w:hanging="360"/>
+      </w:pPr>
+      <w:rPr>
+        <w:rFonts w:ascii="Courier New" w:hAnsi="Courier New" w:cs="Courier New" w:hint="default"/>
+      </w:rPr>
+    </w:lvl>
+    <w:lvl w:ilvl="8" w:tplc="04090005" w:tentative="1">
+      <w:start w:val="1"/>
+      <w:numFmt w:val="bullet"/>
+      <w:lvlText w:val=""/>
+      <w:lvlJc w:val="left"/>
+      <w:pPr>
+        <w:ind w:left="7200" w:hanging="360"/>
+      </w:pPr>
+      <w:rPr>
+        <w:rFonts w:ascii="Wingdings" w:hAnsi="Wingdings" w:hint="default"/>
+      </w:rPr>
+    </w:lvl>
+  </w:abstractNum>
+  <w:abstractNum w:abstractNumId="13" w15:restartNumberingAfterBreak="0">
+    <w:nsid w:val="44314525"/>
+    <w:multiLevelType w:val="hybridMultilevel"/>
+    <w:tmpl w:val="B1C2138C"/>
+    <w:lvl w:ilvl="0" w:tplc="04090001">
+      <w:start w:val="1"/>
+      <w:numFmt w:val="bullet"/>
+      <w:lvlText w:val=""/>
+      <w:lvlJc w:val="left"/>
+      <w:pPr>
+        <w:ind w:left="1440" w:hanging="360"/>
+      </w:pPr>
+      <w:rPr>
+        <w:rFonts w:ascii="Symbol" w:hAnsi="Symbol" w:hint="default"/>
+      </w:rPr>
+    </w:lvl>
+    <w:lvl w:ilvl="1" w:tplc="04090003" w:tentative="1">
+      <w:start w:val="1"/>
+      <w:numFmt w:val="bullet"/>
+      <w:lvlText w:val="o"/>
+      <w:lvlJc w:val="left"/>
+      <w:pPr>
+        <w:ind w:left="2160" w:hanging="360"/>
+      </w:pPr>
+      <w:rPr>
+        <w:rFonts w:ascii="Courier New" w:hAnsi="Courier New" w:cs="Courier New" w:hint="default"/>
+      </w:rPr>
+    </w:lvl>
+    <w:lvl w:ilvl="2" w:tplc="04090005" w:tentative="1">
+      <w:start w:val="1"/>
+      <w:numFmt w:val="bullet"/>
+      <w:lvlText w:val=""/>
+      <w:lvlJc w:val="left"/>
+      <w:pPr>
+        <w:ind w:left="2880" w:hanging="360"/>
+      </w:pPr>
+      <w:rPr>
+        <w:rFonts w:ascii="Wingdings" w:hAnsi="Wingdings" w:hint="default"/>
+      </w:rPr>
+    </w:lvl>
+    <w:lvl w:ilvl="3" w:tplc="04090001" w:tentative="1">
+      <w:start w:val="1"/>
+      <w:numFmt w:val="bullet"/>
+      <w:lvlText w:val=""/>
+      <w:lvlJc w:val="left"/>
+      <w:pPr>
+        <w:ind w:left="3600" w:hanging="360"/>
+      </w:pPr>
+      <w:rPr>
+        <w:rFonts w:ascii="Symbol" w:hAnsi="Symbol" w:hint="default"/>
+      </w:rPr>
+    </w:lvl>
+    <w:lvl w:ilvl="4" w:tplc="04090003" w:tentative="1">
+      <w:start w:val="1"/>
+      <w:numFmt w:val="bullet"/>
+      <w:lvlText w:val="o"/>
+      <w:lvlJc w:val="left"/>
+      <w:pPr>
+        <w:ind w:left="4320" w:hanging="360"/>
+      </w:pPr>
+      <w:rPr>
+        <w:rFonts w:ascii="Courier New" w:hAnsi="Courier New" w:cs="Courier New" w:hint="default"/>
+      </w:rPr>
+    </w:lvl>
+    <w:lvl w:ilvl="5" w:tplc="04090005" w:tentative="1">
+      <w:start w:val="1"/>
+      <w:numFmt w:val="bullet"/>
+      <w:lvlText w:val=""/>
+      <w:lvlJc w:val="left"/>
+      <w:pPr>
+        <w:ind w:left="5040" w:hanging="360"/>
+      </w:pPr>
+      <w:rPr>
+        <w:rFonts w:ascii="Wingdings" w:hAnsi="Wingdings" w:hint="default"/>
+      </w:rPr>
+    </w:lvl>
+    <w:lvl w:ilvl="6" w:tplc="04090001" w:tentative="1">
+      <w:start w:val="1"/>
+      <w:numFmt w:val="bullet"/>
+      <w:lvlText w:val=""/>
+      <w:lvlJc w:val="left"/>
+      <w:pPr>
+        <w:ind w:left="5760" w:hanging="360"/>
+      </w:pPr>
+      <w:rPr>
+        <w:rFonts w:ascii="Symbol" w:hAnsi="Symbol" w:hint="default"/>
+      </w:rPr>
+    </w:lvl>
+    <w:lvl w:ilvl="7" w:tplc="04090003" w:tentative="1">
+      <w:start w:val="1"/>
+      <w:numFmt w:val="bullet"/>
+      <w:lvlText w:val="o"/>
+      <w:lvlJc w:val="left"/>
+      <w:pPr>
+        <w:ind w:left="6480" w:hanging="360"/>
+      </w:pPr>
+      <w:rPr>
+        <w:rFonts w:ascii="Courier New" w:hAnsi="Courier New" w:cs="Courier New" w:hint="default"/>
+      </w:rPr>
+    </w:lvl>
+    <w:lvl w:ilvl="8" w:tplc="04090005" w:tentative="1">
+      <w:start w:val="1"/>
+      <w:numFmt w:val="bullet"/>
+      <w:lvlText w:val=""/>
+      <w:lvlJc w:val="left"/>
+      <w:pPr>
+        <w:ind w:left="7200" w:hanging="360"/>
+      </w:pPr>
+      <w:rPr>
+        <w:rFonts w:ascii="Wingdings" w:hAnsi="Wingdings" w:hint="default"/>
+      </w:rPr>
+    </w:lvl>
+  </w:abstractNum>
+  <w:abstractNum w:abstractNumId="14" w15:restartNumberingAfterBreak="0">
     <w:nsid w:val="45981F98"/>
     <w:multiLevelType w:val="hybridMultilevel"/>
     <w:tmpl w:val="DB4CB6EA"/>
@@ -3838,7 +4274,7 @@
       </w:rPr>
     </w:lvl>
   </w:abstractNum>
-  <w:abstractNum w:abstractNumId="13" w15:restartNumberingAfterBreak="0">
+  <w:abstractNum w:abstractNumId="15" w15:restartNumberingAfterBreak="0">
     <w:nsid w:val="46735D4F"/>
     <w:multiLevelType w:val="hybridMultilevel"/>
     <w:tmpl w:val="8B0E315C"/>
@@ -3951,7 +4387,120 @@
       </w:rPr>
     </w:lvl>
   </w:abstractNum>
-  <w:abstractNum w:abstractNumId="14" w15:restartNumberingAfterBreak="0">
+  <w:abstractNum w:abstractNumId="16" w15:restartNumberingAfterBreak="0">
+    <w:nsid w:val="478170C7"/>
+    <w:multiLevelType w:val="hybridMultilevel"/>
+    <w:tmpl w:val="AC1E9F38"/>
+    <w:lvl w:ilvl="0" w:tplc="04090001">
+      <w:start w:val="1"/>
+      <w:numFmt w:val="bullet"/>
+      <w:lvlText w:val=""/>
+      <w:lvlJc w:val="left"/>
+      <w:pPr>
+        <w:ind w:left="720" w:hanging="360"/>
+      </w:pPr>
+      <w:rPr>
+        <w:rFonts w:ascii="Symbol" w:hAnsi="Symbol" w:hint="default"/>
+      </w:rPr>
+    </w:lvl>
+    <w:lvl w:ilvl="1" w:tplc="04090003">
+      <w:start w:val="1"/>
+      <w:numFmt w:val="bullet"/>
+      <w:lvlText w:val="o"/>
+      <w:lvlJc w:val="left"/>
+      <w:pPr>
+        <w:ind w:left="2160" w:hanging="360"/>
+      </w:pPr>
+      <w:rPr>
+        <w:rFonts w:ascii="Courier New" w:hAnsi="Courier New" w:cs="Courier New" w:hint="default"/>
+      </w:rPr>
+    </w:lvl>
+    <w:lvl w:ilvl="2" w:tplc="04090005" w:tentative="1">
+      <w:start w:val="1"/>
+      <w:numFmt w:val="bullet"/>
+      <w:lvlText w:val=""/>
+      <w:lvlJc w:val="left"/>
+      <w:pPr>
+        <w:ind w:left="2880" w:hanging="360"/>
+      </w:pPr>
+      <w:rPr>
+        <w:rFonts w:ascii="Wingdings" w:hAnsi="Wingdings" w:hint="default"/>
+      </w:rPr>
+    </w:lvl>
+    <w:lvl w:ilvl="3" w:tplc="04090001" w:tentative="1">
+      <w:start w:val="1"/>
+      <w:numFmt w:val="bullet"/>
+      <w:lvlText w:val=""/>
+      <w:lvlJc w:val="left"/>
+      <w:pPr>
+        <w:ind w:left="3600" w:hanging="360"/>
+      </w:pPr>
+      <w:rPr>
+        <w:rFonts w:ascii="Symbol" w:hAnsi="Symbol" w:hint="default"/>
+      </w:rPr>
+    </w:lvl>
+    <w:lvl w:ilvl="4" w:tplc="04090003" w:tentative="1">
+      <w:start w:val="1"/>
+      <w:numFmt w:val="bullet"/>
+      <w:lvlText w:val="o"/>
+      <w:lvlJc w:val="left"/>
+      <w:pPr>
+        <w:ind w:left="4320" w:hanging="360"/>
+      </w:pPr>
+      <w:rPr>
+        <w:rFonts w:ascii="Courier New" w:hAnsi="Courier New" w:cs="Courier New" w:hint="default"/>
+      </w:rPr>
+    </w:lvl>
+    <w:lvl w:ilvl="5" w:tplc="04090005" w:tentative="1">
+      <w:start w:val="1"/>
+      <w:numFmt w:val="bullet"/>
+      <w:lvlText w:val=""/>
+      <w:lvlJc w:val="left"/>
+      <w:pPr>
+        <w:ind w:left="5040" w:hanging="360"/>
+      </w:pPr>
+      <w:rPr>
+        <w:rFonts w:ascii="Wingdings" w:hAnsi="Wingdings" w:hint="default"/>
+      </w:rPr>
+    </w:lvl>
+    <w:lvl w:ilvl="6" w:tplc="04090001" w:tentative="1">
+      <w:start w:val="1"/>
+      <w:numFmt w:val="bullet"/>
+      <w:lvlText w:val=""/>
+      <w:lvlJc w:val="left"/>
+      <w:pPr>
+        <w:ind w:left="5760" w:hanging="360"/>
+      </w:pPr>
+      <w:rPr>
+        <w:rFonts w:ascii="Symbol" w:hAnsi="Symbol" w:hint="default"/>
+      </w:rPr>
+    </w:lvl>
+    <w:lvl w:ilvl="7" w:tplc="04090003" w:tentative="1">
+      <w:start w:val="1"/>
+      <w:numFmt w:val="bullet"/>
+      <w:lvlText w:val="o"/>
+      <w:lvlJc w:val="left"/>
+      <w:pPr>
+        <w:ind w:left="6480" w:hanging="360"/>
+      </w:pPr>
+      <w:rPr>
+        <w:rFonts w:ascii="Courier New" w:hAnsi="Courier New" w:cs="Courier New" w:hint="default"/>
+      </w:rPr>
+    </w:lvl>
+    <w:lvl w:ilvl="8" w:tplc="04090005" w:tentative="1">
+      <w:start w:val="1"/>
+      <w:numFmt w:val="bullet"/>
+      <w:lvlText w:val=""/>
+      <w:lvlJc w:val="left"/>
+      <w:pPr>
+        <w:ind w:left="7200" w:hanging="360"/>
+      </w:pPr>
+      <w:rPr>
+        <w:rFonts w:ascii="Wingdings" w:hAnsi="Wingdings" w:hint="default"/>
+      </w:rPr>
+    </w:lvl>
+  </w:abstractNum>
+  <w:abstractNum w:abstractNumId="17" w15:restartNumberingAfterBreak="0">
     <w:nsid w:val="4AE16472"/>
     <w:multiLevelType w:val="hybridMultilevel"/>
     <w:tmpl w:val="01927584"/>
@@ -4064,7 +4613,7 @@
       </w:rPr>
     </w:lvl>
   </w:abstractNum>
-  <w:abstractNum w:abstractNumId="15" w15:restartNumberingAfterBreak="0">
+  <w:abstractNum w:abstractNumId="18" w15:restartNumberingAfterBreak="0">
     <w:nsid w:val="54AF1120"/>
     <w:multiLevelType w:val="hybridMultilevel"/>
     <w:tmpl w:val="3F061EAA"/>
@@ -4177,7 +4726,7 @@
       </w:rPr>
     </w:lvl>
   </w:abstractNum>
-  <w:abstractNum w:abstractNumId="16" w15:restartNumberingAfterBreak="0">
+  <w:abstractNum w:abstractNumId="19" w15:restartNumberingAfterBreak="0">
     <w:nsid w:val="597A6EB0"/>
     <w:multiLevelType w:val="hybridMultilevel"/>
     <w:tmpl w:val="52FE5202"/>
@@ -4290,7 +4839,7 @@
       </w:rPr>
     </w:lvl>
   </w:abstractNum>
-  <w:abstractNum w:abstractNumId="17" w15:restartNumberingAfterBreak="0">
+  <w:abstractNum w:abstractNumId="20" w15:restartNumberingAfterBreak="0">
     <w:nsid w:val="64BA0F2D"/>
     <w:multiLevelType w:val="hybridMultilevel"/>
     <w:tmpl w:val="BEE26D3E"/>
@@ -4403,20 +4952,20 @@
       </w:rPr>
     </w:lvl>
   </w:abstractNum>
-  <w:abstractNum w:abstractNumId="18" w15:restartNumberingAfterBreak="0">
+  <w:abstractNum w:abstractNumId="21" w15:restartNumberingAfterBreak="0">
     <w:nsid w:val="66AB7B47"/>
     <w:multiLevelType w:val="hybridMultilevel"/>
-    <w:tmpl w:val="6E4E0A4A"/>
-    <w:lvl w:ilvl="0" w:tplc="04090001">
-      <w:start w:val="1"/>
-      <w:numFmt w:val="bullet"/>
-      <w:lvlText w:val=""/>
+    <w:tmpl w:val="71DA4A4A"/>
+    <w:lvl w:ilvl="0" w:tplc="04090003">
+      <w:start w:val="1"/>
+      <w:numFmt w:val="bullet"/>
+      <w:lvlText w:val="o"/>
       <w:lvlJc w:val="left"/>
       <w:pPr>
         <w:ind w:left="1440" w:hanging="360"/>
       </w:pPr>
       <w:rPr>
-        <w:rFonts w:ascii="Symbol" w:hAnsi="Symbol" w:hint="default"/>
+        <w:rFonts w:ascii="Courier New" w:hAnsi="Courier New" w:cs="Courier New" w:hint="default"/>
       </w:rPr>
     </w:lvl>
     <w:lvl w:ilvl="1" w:tplc="04090003">
@@ -4516,7 +5065,7 @@
       </w:rPr>
     </w:lvl>
   </w:abstractNum>
-  <w:abstractNum w:abstractNumId="19" w15:restartNumberingAfterBreak="0">
+  <w:abstractNum w:abstractNumId="22" w15:restartNumberingAfterBreak="0">
     <w:nsid w:val="6F0A227E"/>
     <w:multiLevelType w:val="multilevel"/>
     <w:tmpl w:val="C8AAD662"/>
@@ -4665,7 +5214,7 @@
       </w:rPr>
     </w:lvl>
   </w:abstractNum>
-  <w:abstractNum w:abstractNumId="20" w15:restartNumberingAfterBreak="0">
+  <w:abstractNum w:abstractNumId="23" w15:restartNumberingAfterBreak="0">
     <w:nsid w:val="71465F36"/>
     <w:multiLevelType w:val="hybridMultilevel"/>
     <w:tmpl w:val="143EE44A"/>
@@ -4778,7 +5327,7 @@
       </w:rPr>
     </w:lvl>
   </w:abstractNum>
-  <w:abstractNum w:abstractNumId="21" w15:restartNumberingAfterBreak="0">
+  <w:abstractNum w:abstractNumId="24" w15:restartNumberingAfterBreak="0">
     <w:nsid w:val="741F1403"/>
     <w:multiLevelType w:val="hybridMultilevel"/>
     <w:tmpl w:val="C150BA2C"/>
@@ -4891,7 +5440,7 @@
       </w:rPr>
     </w:lvl>
   </w:abstractNum>
-  <w:abstractNum w:abstractNumId="22" w15:restartNumberingAfterBreak="0">
+  <w:abstractNum w:abstractNumId="25" w15:restartNumberingAfterBreak="0">
     <w:nsid w:val="76A5607B"/>
     <w:multiLevelType w:val="multilevel"/>
     <w:tmpl w:val="4B94CEA0"/>
@@ -5040,7 +5589,7 @@
       </w:rPr>
     </w:lvl>
   </w:abstractNum>
-  <w:abstractNum w:abstractNumId="23" w15:restartNumberingAfterBreak="0">
+  <w:abstractNum w:abstractNumId="26" w15:restartNumberingAfterBreak="0">
     <w:nsid w:val="779D20E9"/>
     <w:multiLevelType w:val="multilevel"/>
     <w:tmpl w:val="71C88230"/>
@@ -5189,7 +5738,7 @@
       </w:rPr>
     </w:lvl>
   </w:abstractNum>
-  <w:abstractNum w:abstractNumId="24" w15:restartNumberingAfterBreak="0">
+  <w:abstractNum w:abstractNumId="27" w15:restartNumberingAfterBreak="0">
     <w:nsid w:val="7A473A78"/>
     <w:multiLevelType w:val="hybridMultilevel"/>
     <w:tmpl w:val="AAC83554"/>
@@ -5302,7 +5851,7 @@
       </w:rPr>
     </w:lvl>
   </w:abstractNum>
-  <w:abstractNum w:abstractNumId="25" w15:restartNumberingAfterBreak="0">
+  <w:abstractNum w:abstractNumId="28" w15:restartNumberingAfterBreak="0">
     <w:nsid w:val="7E0D024E"/>
     <w:multiLevelType w:val="hybridMultilevel"/>
     <w:tmpl w:val="30E8A99E"/>
@@ -5415,7 +5964,7 @@
       </w:rPr>
     </w:lvl>
   </w:abstractNum>
-  <w:abstractNum w:abstractNumId="26" w15:restartNumberingAfterBreak="0">
+  <w:abstractNum w:abstractNumId="29" w15:restartNumberingAfterBreak="0">
     <w:nsid w:val="7ECE6EFB"/>
     <w:multiLevelType w:val="hybridMultilevel"/>
     <w:tmpl w:val="CC402C60"/>
@@ -5528,7 +6077,7 @@
       </w:rPr>
     </w:lvl>
   </w:abstractNum>
-  <w:abstractNum w:abstractNumId="27" w15:restartNumberingAfterBreak="0">
+  <w:abstractNum w:abstractNumId="30" w15:restartNumberingAfterBreak="0">
     <w:nsid w:val="7FCE44BC"/>
     <w:multiLevelType w:val="hybridMultilevel"/>
     <w:tmpl w:val="615A1328"/>
@@ -5648,16 +6197,16 @@
     <w:abstractNumId w:val="10"/>
   </w:num>
   <w:num w:numId="3">
-    <w:abstractNumId w:val="23"/>
+    <w:abstractNumId w:val="26"/>
   </w:num>
   <w:num w:numId="4">
-    <w:abstractNumId w:val="22"/>
+    <w:abstractNumId w:val="25"/>
   </w:num>
   <w:num w:numId="5">
     <w:abstractNumId w:val="9"/>
   </w:num>
   <w:num w:numId="6">
-    <w:abstractNumId w:val="19"/>
+    <w:abstractNumId w:val="22"/>
   </w:num>
   <w:num w:numId="7">
     <w:abstractNumId w:val="4"/>
@@ -5666,16 +6215,16 @@
     <w:abstractNumId w:val="8"/>
   </w:num>
   <w:num w:numId="9">
-    <w:abstractNumId w:val="14"/>
+    <w:abstractNumId w:val="17"/>
   </w:num>
   <w:num w:numId="10">
     <w:abstractNumId w:val="3"/>
   </w:num>
   <w:num w:numId="11">
-    <w:abstractNumId w:val="13"/>
+    <w:abstractNumId w:val="15"/>
   </w:num>
   <w:num w:numId="12">
-    <w:abstractNumId w:val="25"/>
+    <w:abstractNumId w:val="28"/>
   </w:num>
   <w:num w:numId="13">
     <w:abstractNumId w:val="6"/>
@@ -5684,19 +6233,19 @@
     <w:abstractNumId w:val="5"/>
   </w:num>
   <w:num w:numId="15">
-    <w:abstractNumId w:val="26"/>
+    <w:abstractNumId w:val="29"/>
   </w:num>
   <w:num w:numId="16">
     <w:abstractNumId w:val="1"/>
   </w:num>
   <w:num w:numId="17">
-    <w:abstractNumId w:val="20"/>
+    <w:abstractNumId w:val="23"/>
   </w:num>
   <w:num w:numId="18">
-    <w:abstractNumId w:val="16"/>
+    <w:abstractNumId w:val="19"/>
   </w:num>
   <w:num w:numId="19">
-    <w:abstractNumId w:val="24"/>
+    <w:abstractNumId w:val="27"/>
   </w:num>
   <w:num w:numId="20">
     <w:abstractNumId w:val="7"/>
@@ -5705,25 +6254,34 @@
     <w:abstractNumId w:val="11"/>
   </w:num>
   <w:num w:numId="22">
-    <w:abstractNumId w:val="27"/>
+    <w:abstractNumId w:val="30"/>
   </w:num>
   <w:num w:numId="23">
-    <w:abstractNumId w:val="12"/>
+    <w:abstractNumId w:val="14"/>
   </w:num>
   <w:num w:numId="24">
-    <w:abstractNumId w:val="15"/>
+    <w:abstractNumId w:val="18"/>
   </w:num>
   <w:num w:numId="25">
-    <w:abstractNumId w:val="17"/>
+    <w:abstractNumId w:val="20"/>
   </w:num>
   <w:num w:numId="26">
-    <w:abstractNumId w:val="21"/>
+    <w:abstractNumId w:val="24"/>
   </w:num>
   <w:num w:numId="27">
     <w:abstractNumId w:val="2"/>
   </w:num>
   <w:num w:numId="28">
-    <w:abstractNumId w:val="18"/>
+    <w:abstractNumId w:val="21"/>
+  </w:num>
+  <w:num w:numId="29">
+    <w:abstractNumId w:val="12"/>
+  </w:num>
+  <w:num w:numId="30">
+    <w:abstractNumId w:val="13"/>
+  </w:num>
+  <w:num w:numId="31">
+    <w:abstractNumId w:val="16"/>
   </w:num>
 </w:numbering>
 </file>

</xml_diff>